<commit_message>
dx add 7 and 8
</commit_message>
<xml_diff>
--- a/1.项目论证/7-产品构思-董心.docx
+++ b/1.项目论证/7-产品构思-董心.docx
@@ -10,7 +10,7 @@
         <w:rPr>
           <w:rFonts w:hint="eastAsia"/>
         </w:rPr>
-        <w:t>大学生电子商务网</w:t>
+        <w:t>Climbing</w:t>
       </w:r>
       <w:r>
         <w:rPr>
@@ -24,6 +24,8 @@
         </w:rPr>
         <w:t>产品构思</w:t>
       </w:r>
+      <w:bookmarkStart w:id="0" w:name="_GoBack"/>
+      <w:bookmarkEnd w:id="0"/>
     </w:p>
     <w:p>
       <w:pPr>
@@ -374,8 +376,6 @@
         </w:rPr>
         <w:t>商业机会：</w:t>
       </w:r>
-      <w:bookmarkStart w:id="0" w:name="_GoBack"/>
-      <w:bookmarkEnd w:id="0"/>
     </w:p>
     <w:p>
       <w:pPr>

</xml_diff>